<commit_message>
Update Set MS Edge As Default Web Browser.docx
</commit_message>
<xml_diff>
--- a/VSA/Agent Procedures/Set MS Edge As Default Web Browser/Set MS Edge As Default Web Browser.docx
+++ b/VSA/Agent Procedures/Set MS Edge As Default Web Browser/Set MS Edge As Default Web Browser.docx
@@ -95,7 +95,52 @@
     </w:p>
     <w:p>
       <w:r>
-        <w:t>4</w:t>
+        <w:t xml:space="preserve">4. (Optional) </w:t>
+      </w:r>
+      <w:r>
+        <w:t>set</w:t>
+      </w:r>
+      <w:r>
+        <w:t xml:space="preserve"> the </w:t>
+      </w:r>
+      <w:proofErr w:type="spellStart"/>
+      <w:r>
+        <w:rPr>
+          <w:i/>
+          <w:iCs/>
+        </w:rPr>
+        <w:t>LogIt</w:t>
+      </w:r>
+      <w:proofErr w:type="spellEnd"/>
+      <w:r>
+        <w:t xml:space="preserve"> variable </w:t>
+      </w:r>
+      <w:r>
+        <w:t xml:space="preserve">to 1 if you need extended logging </w:t>
+      </w:r>
+      <w:r>
+        <w:t xml:space="preserve">information </w:t>
+      </w:r>
+      <w:r>
+        <w:t>for the Procedure</w:t>
+      </w:r>
+      <w:r>
+        <w:t xml:space="preserve"> in the </w:t>
+      </w:r>
+      <w:r>
+        <w:rPr>
+          <w:b/>
+          <w:bCs/>
+        </w:rPr>
+        <w:t>Procedure History</w:t>
+      </w:r>
+      <w:r>
+        <w:t>. Otherwise set it to 0.</w:t>
+      </w:r>
+    </w:p>
+    <w:p>
+      <w:r>
+        <w:t>5</w:t>
       </w:r>
       <w:r>
         <w:t>. Execute the procedure on a target machine</w:t>
@@ -1799,12 +1844,7 @@
 </file>
 
 <file path=customXml/item2.xml><?xml version="1.0" encoding="utf-8"?>
-<?mso-contentType ?>
-<FormTemplates xmlns="http://schemas.microsoft.com/sharepoint/v3/contenttype/forms">
-  <Display>DocumentLibraryForm</Display>
-  <Edit>DocumentLibraryForm</Edit>
-  <New>DocumentLibraryForm</New>
-</FormTemplates>
+<b:Sources xmlns:b="http://schemas.openxmlformats.org/officeDocument/2006/bibliography" xmlns="http://schemas.openxmlformats.org/officeDocument/2006/bibliography" SelectedStyle="\APASixthEditionOfficeOnline.xsl" StyleName="APA" Version="6"/>
 </file>
 
 <file path=customXml/item3.xml><?xml version="1.0" encoding="utf-8"?>
@@ -2025,7 +2065,12 @@
 </file>
 
 <file path=customXml/item4.xml><?xml version="1.0" encoding="utf-8"?>
-<b:Sources xmlns:b="http://schemas.openxmlformats.org/officeDocument/2006/bibliography" xmlns="http://schemas.openxmlformats.org/officeDocument/2006/bibliography" SelectedStyle="\APASixthEditionOfficeOnline.xsl" StyleName="APA" Version="6"/>
+<?mso-contentType ?>
+<FormTemplates xmlns="http://schemas.microsoft.com/sharepoint/v3/contenttype/forms">
+  <Display>DocumentLibraryForm</Display>
+  <Edit>DocumentLibraryForm</Edit>
+  <New>DocumentLibraryForm</New>
+</FormTemplates>
 </file>
 
 <file path=customXml/itemProps1.xml><?xml version="1.0" encoding="utf-8"?>
@@ -2046,9 +2091,9 @@
 </file>
 
 <file path=customXml/itemProps2.xml><?xml version="1.0" encoding="utf-8"?>
-<ds:datastoreItem xmlns:ds="http://schemas.openxmlformats.org/officeDocument/2006/customXml" ds:itemID="{6DF1993D-A90D-4E24-B294-08DBAEEA7A2D}">
+<ds:datastoreItem xmlns:ds="http://schemas.openxmlformats.org/officeDocument/2006/customXml" ds:itemID="{1C48DBB3-CF99-4595-9320-D6A6AD73587D}">
   <ds:schemaRefs>
-    <ds:schemaRef ds:uri="http://schemas.microsoft.com/sharepoint/v3/contenttype/forms"/>
+    <ds:schemaRef ds:uri="http://schemas.openxmlformats.org/officeDocument/2006/bibliography"/>
   </ds:schemaRefs>
 </ds:datastoreItem>
 </file>
@@ -2073,9 +2118,9 @@
 </file>
 
 <file path=customXml/itemProps4.xml><?xml version="1.0" encoding="utf-8"?>
-<ds:datastoreItem xmlns:ds="http://schemas.openxmlformats.org/officeDocument/2006/customXml" ds:itemID="{1C48DBB3-CF99-4595-9320-D6A6AD73587D}">
+<ds:datastoreItem xmlns:ds="http://schemas.openxmlformats.org/officeDocument/2006/customXml" ds:itemID="{6DF1993D-A90D-4E24-B294-08DBAEEA7A2D}">
   <ds:schemaRefs>
-    <ds:schemaRef ds:uri="http://schemas.openxmlformats.org/officeDocument/2006/bibliography"/>
+    <ds:schemaRef ds:uri="http://schemas.microsoft.com/sharepoint/v3/contenttype/forms"/>
   </ds:schemaRefs>
 </ds:datastoreItem>
 </file>
</xml_diff>